<commit_message>
starting return du writeup
</commit_message>
<xml_diff>
--- a/Economy/social_protection_bangla.docx
+++ b/Economy/social_protection_bangla.docx
@@ -338,7 +338,7 @@
       </w:pPr>
       <w:r>
         <w:rPr/>
-        <w:t>পাকিস্তানের অর্থনীতি একটা লম্বা সময় ধরেই ভালো যাচ্ছিলো না । অবস্থা এমনই খারাপ হয় যে   ২০১৮তে পাকিস্তানকে  আইএমএফর দ্বারস্থ হতে হয়  ঋণের জন্য। একটি হিসেবে দেখা যায় যে প্রায়  ৮০ লক্ষ লোক দারিদ্র সীমার নীচে নেমে যাওয়ার পরিস্থিতি তৈরী হয়েছে । মূল্যস্ফীতি ১৩ ভাগ পর্যন্ত পৌছে গেছে।  জিডিপির  প্রবৃদ্ধি   ৫</w:t>
+        <w:t>পাকিস্তানের অর্থনীতি একটা লম্বা সময় ধরেই ভালো যাচ্ছিলো না । অবস্থা এমনই খারাপ হয় যে   ২০১৮তে পাকিস্তানকে  আইএমএফর দ্বারস্থ হতে হয়  ঋণের জন্য। একটি হিসেবে দেখা যায় যে প্রায়  ৮০ লক্ষ লোক দারিদ্র সীমার নীচে নেমে যাওয়ার পরিস্থিতি তৈরী হয়েছে । মূল্যস্ফীতি ১৩ ভাগ পর্যন্ত পৌছে  যায়।  জিডিপির  প্রবৃদ্ধি   ৫</w:t>
       </w:r>
       <w:r>
         <w:rPr/>
@@ -370,30 +370,30 @@
       </w:r>
       <w:r>
         <w:rPr/>
-        <w:t xml:space="preserve">এ নেমে এসেছে। </w:t>
-      </w:r>
-    </w:p>
-    <w:p>
-      <w:pPr>
-        <w:pStyle w:val="Normal"/>
-        <w:bidi w:val="0"/>
-        <w:jc w:val="start"/>
-        <w:rPr/>
-      </w:pPr>
-      <w:r>
-        <w:rPr/>
-      </w:r>
-    </w:p>
-    <w:p>
-      <w:pPr>
-        <w:pStyle w:val="Normal"/>
-        <w:bidi w:val="0"/>
-        <w:jc w:val="start"/>
-        <w:rPr/>
-      </w:pPr>
-      <w:r>
-        <w:rPr/>
-        <w:t xml:space="preserve">এই রকম পরিস্থিতিতে ২০১৮ সালের জুলাইয়ে পাকিস্তানের নির্বাচন অনুষ্ঠিত হয়।  প্রাক্তন জনপ্রিয় ক্রিকেটার ইমরানের খানের নেতৃত্বে তেহেরিক ই ইনসাফ প্রথম বারের মতন ক্ষমতায় আসে।  প্রধানমন্ত্রী হিসেবে অভিষিক্ত হওয়ার পরে ইমরান খান তাঁর প্রথম ভাষণেই একটি কল্যানমুখী রাষ্ট্রের কথা গড়ে তোলার কথা বলেছিলেন যেখানে সামাজিক নিরাপত্তা হবে রাষ্ট্র ব্যবস্থার একটি অন্যতম কার্যক্রম। </w:t>
+        <w:t xml:space="preserve">এ নেমে আসে। </w:t>
+      </w:r>
+    </w:p>
+    <w:p>
+      <w:pPr>
+        <w:pStyle w:val="Normal"/>
+        <w:bidi w:val="0"/>
+        <w:jc w:val="start"/>
+        <w:rPr/>
+      </w:pPr>
+      <w:r>
+        <w:rPr/>
+      </w:r>
+    </w:p>
+    <w:p>
+      <w:pPr>
+        <w:pStyle w:val="Normal"/>
+        <w:bidi w:val="0"/>
+        <w:jc w:val="start"/>
+        <w:rPr/>
+      </w:pPr>
+      <w:r>
+        <w:rPr/>
+        <w:t xml:space="preserve">এই রকম পরিস্থিতিতে ২০১৮ সালের জুলাইয়ে পাকিস্তানের নির্বাচন অনুষ্ঠিত হয়।  প্রাক্তন জনপ্রিয় ক্রিকেটার ইমরানের খানের নেতৃত্বে তেহেরিক ই ইনসাফ প্রথম বারের মতন ক্ষমতায় আসে।  প্রধানমন্ত্রী হিসেবে অভিষিক্ত হওয়ার পরে ইমরান খান তাঁর প্রথম ভাষণেই একটি কল্যানমুখী রাষ্ট্রের কথা গড়ে তোলার কথা বলেন যেখানে সামাজিক নিরাপত্তা হবে রাষ্ট্র ব্যবস্থার একটি অন্যতম কার্যক্রম। </w:t>
       </w:r>
     </w:p>
     <w:p>
@@ -439,15 +439,7 @@
       </w:pPr>
       <w:r>
         <w:rPr/>
-        <w:t>পুরো প্রক্রিয়াটির দায়িত্বে ছিলেন একজন নারী ।  সানিয়া নিশাত পেশায়  একজন ডাক্তার</w:t>
-      </w:r>
-      <w:r>
-        <w:rPr/>
-        <w:t xml:space="preserve">, </w:t>
-      </w:r>
-      <w:r>
-        <w:rPr/>
-        <w:t>আন্তর্জাতিক স্বাস্থ্য বিশেষজ্ঞ</w:t>
+        <w:t>পুরো প্রক্রিয়াটির দায়িত্বে ছিলেন সানিয়া নিশাত যিনি  পেশায়  একজন ডাক্তার। এছাড়াও তিনি একজন  আন্তর্জাতিক স্বাস্থ্য বিশেষজ্ঞ</w:t>
       </w:r>
       <w:r>
         <w:rPr/>
@@ -725,6 +717,14 @@
       </w:pPr>
       <w:r>
         <w:rPr/>
+        <w:t>শুধু তাই নয়</w:t>
+      </w:r>
+      <w:r>
+        <w:rPr/>
+        <w:t xml:space="preserve">, </w:t>
+      </w:r>
+      <w:r>
+        <w:rPr/>
         <w:t>সামাজিক নিরাপত্তার কার্যক্রমকে আরো কার্যকরী করতে ২০১৩ সালে ধনী</w:t>
       </w:r>
       <w:r>
@@ -756,18 +756,30 @@
       </w:pPr>
       <w:r>
         <w:rPr/>
-      </w:r>
-    </w:p>
-    <w:p>
-      <w:pPr>
-        <w:pStyle w:val="Normal"/>
-        <w:bidi w:val="0"/>
-        <w:jc w:val="start"/>
-        <w:rPr/>
-      </w:pPr>
-      <w:r>
-        <w:rPr/>
-        <w:t>বাংলাদেশে যেই পদ্ধতিতে গরীব খোঁজা হচ্ছে তাঁর নাম হচ্ছে প্রক্সি মিন টেস্টিং। এই প্রক্সি মিন টেস্টিং এ যেটা করা হয় সেটা হলো কোন পরিবারের বিভিন্ন বৈশিষ্ট দেখা হয়।  যেই পদ্ধতিতে ধনী দরিদ্র নিরুপণ করা হয় তা হচ্ছে এরকমঃ জরিপকারীরা বিভিন্ন বাড়ী বাড়ী যেয়ে নিম্নলিখিত তথ্য গুলো সংগ্রহ করছেনঃ পরিবারের সদস্য সংখ্যা</w:t>
+        <w:t xml:space="preserve">এখন অবস্থাদৃষ্টে মনে হচ্ছে এই বিশাল খরুচে  প্রকল্প শেষমেষ একটা বিশাল অশ্বডিম্ব প্রসব করতে চলেছে। কারণ যেই পদ্ধতিতে ধনী দরিদ্র চিহ্নিত করা হয় সেই পদ্ধতি এই দীর্ঘ সূত্রিতার ফলে প্রায় অকার্যকর হয়ে গেছে বলা চলে।   </w:t>
+      </w:r>
+    </w:p>
+    <w:p>
+      <w:pPr>
+        <w:pStyle w:val="Normal"/>
+        <w:bidi w:val="0"/>
+        <w:jc w:val="start"/>
+        <w:rPr/>
+      </w:pPr>
+      <w:r>
+        <w:rPr/>
+      </w:r>
+    </w:p>
+    <w:p>
+      <w:pPr>
+        <w:pStyle w:val="Normal"/>
+        <w:bidi w:val="0"/>
+        <w:jc w:val="start"/>
+        <w:rPr/>
+      </w:pPr>
+      <w:r>
+        <w:rPr/>
+        <w:t>পরিসংখ্যান ব্যুরো  যেই পদ্ধতিতে ধনী দরিদ্র নির্ধারণ করছে তা অনেকটা এরকমঃ  জরিপকারীরা বিভিন্ন বাড়ী বাড়ী যেয়ে  পরিবারের সদস্য সংখ্যা</w:t>
       </w:r>
       <w:r>
         <w:rPr/>
@@ -823,193 +835,138 @@
       </w:r>
       <w:r>
         <w:rPr/>
-        <w:t>টেলিভিশন বা ফ্রীজ আছে কি না</w:t>
-      </w:r>
-      <w:r>
-        <w:rPr/>
-        <w:t xml:space="preserve">, </w:t>
-      </w:r>
-      <w:r>
-        <w:rPr/>
-        <w:t>ভূমির এবং গবাদি পশুর  মালিকানা</w:t>
-      </w:r>
-      <w:r>
-        <w:rPr/>
-        <w:t xml:space="preserve">, </w:t>
-      </w:r>
-      <w:r>
-        <w:rPr/>
-        <w:t xml:space="preserve">রেমিটেন্স । </w:t>
-      </w:r>
-    </w:p>
-    <w:p>
-      <w:pPr>
-        <w:pStyle w:val="Normal"/>
-        <w:bidi w:val="0"/>
-        <w:jc w:val="start"/>
-        <w:rPr/>
-      </w:pPr>
-      <w:r>
-        <w:rPr/>
-      </w:r>
-    </w:p>
-    <w:p>
-      <w:pPr>
-        <w:pStyle w:val="Normal"/>
-        <w:bidi w:val="0"/>
-        <w:jc w:val="start"/>
-        <w:rPr/>
-      </w:pPr>
-      <w:r>
-        <w:rPr/>
-        <w:t>এই ধরনের প্রক্সি সদা পরিবর্তনশীল। তাই এইগুলোর মাধ্যমে আসলে ধনী গরীব বোঝা সহজ নয়। চার পাঁচ আগের সংগ্রহীত তথ্য এখন আর তেমন কোন কাজেও আসবে না।  কারণ হচ্ছে এই প্রক্সিগুলো খুব দ্রুত পরিবর্তিত হতে থাকে। তাই এইভাবে দারিদ্র পরিমাপ করাটা বেশ কঠিন হয়ে দাঁড়ায়। তাই পাকিস্তান এই প্রসেস থেকে দূরে সরে এসেছে। যদিও তাঁরা শুরু করেছে আসলে এই প্রক্সি মিন টেস্টিং দিয়েই।  কিন্তু তারপরে ওই তালিকা থেকে বাদ দিয়েছে  বিভিন্ন ধরণের সূচক নির্ধারণ করে। যার মোটর সাইকেল আছে</w:t>
-      </w:r>
-      <w:r>
-        <w:rPr/>
-        <w:t xml:space="preserve">, </w:t>
-      </w:r>
-      <w:r>
-        <w:rPr/>
-        <w:t xml:space="preserve">সরকারী কর্মকর্তা বা সম্প্রতি বিদেশে ভ্রমণ করেছে তাঁরা বাদ পড়েছে। </w:t>
-      </w:r>
-    </w:p>
-    <w:p>
-      <w:pPr>
-        <w:pStyle w:val="Normal"/>
-        <w:bidi w:val="0"/>
-        <w:jc w:val="start"/>
-        <w:rPr/>
-      </w:pPr>
-      <w:r>
-        <w:rPr/>
-      </w:r>
-    </w:p>
-    <w:p>
-      <w:pPr>
-        <w:pStyle w:val="Normal"/>
-        <w:bidi w:val="0"/>
-        <w:jc w:val="start"/>
-        <w:rPr/>
-      </w:pPr>
-      <w:r>
-        <w:rPr/>
-        <w:t xml:space="preserve">তাই আসলে গরীবদের তাড়া করে লাভ নাই। এর চেয়ে বড় লোকদের তাড়া করা ভালো। পাকিস্তানের ইহসাস প্রোগ্রামের সাফল্য এখানেই । এটি গরীবদের তাড়া না করে বড়লোকেদের তাড়া করেছে এবং তাঁদের বাদ দিয়েছে। বাংলাদেশের দরিদ্র বিমোচনের সাফল্য এখানেই নিহিত আছে। </w:t>
-      </w:r>
-    </w:p>
-    <w:p>
-      <w:pPr>
-        <w:pStyle w:val="Normal"/>
-        <w:bidi w:val="0"/>
-        <w:jc w:val="start"/>
-        <w:rPr/>
-      </w:pPr>
-      <w:r>
-        <w:rPr/>
-      </w:r>
-    </w:p>
-    <w:p>
-      <w:pPr>
-        <w:pStyle w:val="Normal"/>
-        <w:bidi w:val="0"/>
-        <w:jc w:val="start"/>
-        <w:rPr/>
-      </w:pPr>
-      <w:r>
-        <w:rPr/>
-        <w:t xml:space="preserve">আরেকটি প্রচলিত পদ্ধতি হলো যে এমনভাবে বিতরণ করা যাতে বড়লোকরা সময় নষ্ট না করে। যেমন অনেক বড়লোকই হয়তো দীর্ঘ সময় লাইনে দাঁড়িয়ে থেকে বিক্রি করতে চাইবে না। সেক্ষেত্রে একটা সেলফ সিলেকশনের পরিস্থিতি তৈরী হয়। </w:t>
-      </w:r>
-    </w:p>
-    <w:p>
-      <w:pPr>
-        <w:pStyle w:val="Normal"/>
-        <w:bidi w:val="0"/>
-        <w:jc w:val="start"/>
-        <w:rPr/>
-      </w:pPr>
-      <w:r>
-        <w:rPr/>
-      </w:r>
-    </w:p>
-    <w:p>
-      <w:pPr>
-        <w:pStyle w:val="Normal"/>
-        <w:bidi w:val="0"/>
-        <w:jc w:val="start"/>
-        <w:rPr/>
-      </w:pPr>
-      <w:r>
-        <w:rPr/>
-        <w:t xml:space="preserve">তবে একটা স্বস্তির বিষয় হচ্ছে সরকারও এই বিষয়গুলো বুঝতে পারছেন আস্তে আস্তে।  সরকার একটা ডিজিটালাইজেশন প্রসেসের মধ্য দিয়ে যাওয়ার চেষ্টা করছে তা কিছু তথ্য দিয়ে বোঝা যাচ্ছে। </w:t>
-      </w:r>
-    </w:p>
-    <w:p>
-      <w:pPr>
-        <w:pStyle w:val="Normal"/>
-        <w:bidi w:val="0"/>
-        <w:jc w:val="start"/>
-        <w:rPr/>
-      </w:pPr>
-      <w:r>
-        <w:rPr/>
-      </w:r>
-    </w:p>
-    <w:p>
-      <w:pPr>
-        <w:pStyle w:val="Normal"/>
-        <w:bidi w:val="0"/>
-        <w:jc w:val="start"/>
-        <w:rPr/>
-      </w:pPr>
-      <w:r>
-        <w:rPr/>
-        <w:t>সমাজসেবা অধিদপ্তর জানিয়েছে</w:t>
-      </w:r>
-      <w:r>
-        <w:rPr/>
-        <w:t xml:space="preserve">, </w:t>
-      </w:r>
-      <w:r>
-        <w:rPr/>
-        <w:t xml:space="preserve">চলতি অর্থবছরে মোবাইল ফিন্যান্সিয়াল সার্ভিসের মাধ্যমে প্রায় ৭৬ লাখ ভাতাভোগীকে ভাতা দেওয়া হবে। এ বছরের ফেব্রুয়ারি মাস থেকে ৫ এপ্রিল পর্যন্ত এমআইএসে অন্তর্ভুক্ত উপকারভোগীদের মধ্যে প্রায় ৪৫ লাখের মোবাইল ব্যাংকিং বা ডিজিটাল অ্যাকাউন্ট খোলা হয়েছে। ৪৯৫টি উপজেলা এবং মহানগর ও জেলা শহরে সমাজসেবা অধিদপ্তরের আওতাধীন ৮০টি আরবান কমিউনিটি ডেভেলপমেন্ট </w:t>
-      </w:r>
-      <w:r>
-        <w:rPr/>
-        <w:t>(</w:t>
-      </w:r>
-      <w:r>
-        <w:rPr/>
-        <w:t>ইউসিডি</w:t>
-      </w:r>
-      <w:r>
-        <w:rPr/>
-        <w:t xml:space="preserve">) </w:t>
-      </w:r>
-      <w:r>
-        <w:rPr/>
-        <w:t>ইউনিটের মাধ্যমে ভাতার টাকা দেওয়া হয়। ডিজিটালাইজড অ্যাকাউন্ট হওয়ার কারণে ভাতাভোগীদের যে কেউ যেকোনো স্থান থেকে নগদ ও বিকাশ এজেন্ট বা এজেন্ট ব্যাংকিংয়ের মাধ্যমে ভাতার টাকা তুলতে পারবেন।</w:t>
-      </w:r>
-    </w:p>
-    <w:p>
-      <w:pPr>
-        <w:pStyle w:val="Normal"/>
-        <w:bidi w:val="0"/>
-        <w:jc w:val="start"/>
-        <w:rPr/>
-      </w:pPr>
-      <w:r>
-        <w:rPr/>
-      </w:r>
-    </w:p>
-    <w:p>
-      <w:pPr>
-        <w:pStyle w:val="Normal"/>
-        <w:bidi w:val="0"/>
-        <w:jc w:val="start"/>
-        <w:rPr/>
-      </w:pPr>
-      <w:r>
-        <w:rPr/>
-        <w:t xml:space="preserve">অন্যদিকে মোবাইল ফোন কোম্পানীর কাছে বিপুল পরিমাণ তথ্য আছে ফ্লেক্সিলোডের।  সরকারের কাছে এখন তথ্য আছে সঞ্চয়পত্রের। এই ধরনের আরো কিছু ডেটাবেইজের তথ্য  করে বায়োমেট্রিক পদ্ধতিতে টাকা পৌছুনোর ব্যবস্থা করা যেতে পারে। এই ব্যবস্থাটি পাকিস্তানের ইহসাসের মতন এতোটা উন্নত না হলেও বর্তমান অবস্থার চেয়ে অনেক ভালো ভাবে  প্রকৃত অভাবী মানুষের কাছে সাহায্য পৌছানো অনেকখানিই নিশ্চিত করা সম্ভব। </w:t>
+        <w:t xml:space="preserve">টেলিভিশন বা ফ্রীজ আছে কি না ইত্যাদি বিভিন্ন বিষয়ে তথ্য সংগ্রহ করেছে। যেহেতু বাংলাদেশে একটা বিরাট সংখ্যক পরিবারের আয়ের তথ্য এবং উৎস অজানা থাকে  তাই  এইসব বৈশিষ্ট থেকে অর্থনৈতিক অবস্থা নিরুপণ করার চেষ্টা করা হয়।   </w:t>
+      </w:r>
+    </w:p>
+    <w:p>
+      <w:pPr>
+        <w:pStyle w:val="Normal"/>
+        <w:bidi w:val="0"/>
+        <w:jc w:val="start"/>
+        <w:rPr/>
+      </w:pPr>
+      <w:r>
+        <w:rPr/>
+      </w:r>
+    </w:p>
+    <w:p>
+      <w:pPr>
+        <w:pStyle w:val="Normal"/>
+        <w:bidi w:val="0"/>
+        <w:jc w:val="start"/>
+        <w:rPr/>
+      </w:pPr>
+      <w:r>
+        <w:rPr/>
+        <w:t>এই পদ্ধতির মূল সমস্যা হলো যে পরিবারের এইসব বৈশিষ্টগুলো দ্রুত পরিবর্তন হতে পারে।  যেমন</w:t>
+      </w:r>
+      <w:r>
+        <w:rPr/>
+        <w:t xml:space="preserve">, </w:t>
+      </w:r>
+      <w:r>
+        <w:rPr/>
+        <w:t>পরিবারের কোন এক সদস্য যদি চাকুরী পায় বা বিদেশ থেকে টাকা পাঠায় তাহলে হয়তো পাঁচ ছয় মাসের মধ্যেই নতুন টেলিভিশন আর ফ্রীজ চলে আসতে পারে।  আর সেই হিসেবে ২০১৭ তে নেয়া তথ্য ২০২২ এ এসে কি কাজে লাগবে</w:t>
+      </w:r>
+      <w:r>
+        <w:rPr/>
+        <w:t xml:space="preserve">? </w:t>
+      </w:r>
+    </w:p>
+    <w:p>
+      <w:pPr>
+        <w:pStyle w:val="Normal"/>
+        <w:bidi w:val="0"/>
+        <w:jc w:val="start"/>
+        <w:rPr/>
+      </w:pPr>
+      <w:r>
+        <w:rPr/>
+      </w:r>
+    </w:p>
+    <w:p>
+      <w:pPr>
+        <w:pStyle w:val="Normal"/>
+        <w:bidi w:val="0"/>
+        <w:jc w:val="start"/>
+        <w:rPr/>
+      </w:pPr>
+      <w:r>
+        <w:rPr/>
+        <w:t>তবে একটা স্বস্তির বিষয় হচ্ছে সরকারও এই বিষয়গুলো বুঝতে পারছেন আস্তে আস্তে।  সরকার একটা ডিজিটালাইজেশন প্রসেসের মধ্য দিয়ে যাওয়ার চেষ্টা করছে তা বোঝা যাচ্ছে।  সমাজসেবা অধিদপ্তর জানিয়েছে</w:t>
+      </w:r>
+      <w:r>
+        <w:rPr/>
+        <w:t xml:space="preserve">, </w:t>
+      </w:r>
+      <w:r>
+        <w:rPr/>
+        <w:t xml:space="preserve">চলতি অর্থবছরে মোবাইল ফিন্যান্সিয়াল সার্ভিসের মাধ্যমে প্রায় ৭৬ লাখ ভাতাভোগীকে ভাতা দেওয়া হবে। এ বছরের ফেব্রুয়ারি মাস থেকে ৫ এপ্রিল পর্যন্ত এমআইএসে অন্তর্ভুক্ত উপকারভোগীদের মধ্যে প্রায় ৪৫ লাখের মোবাইল ব্যাংকিং বা ডিজিটাল অ্যাকাউন্ট খোলা হয়েছে। </w:t>
+      </w:r>
+    </w:p>
+    <w:p>
+      <w:pPr>
+        <w:pStyle w:val="Normal"/>
+        <w:bidi w:val="0"/>
+        <w:jc w:val="start"/>
+        <w:rPr/>
+      </w:pPr>
+      <w:r>
+        <w:rPr/>
+      </w:r>
+    </w:p>
+    <w:p>
+      <w:pPr>
+        <w:pStyle w:val="Normal"/>
+        <w:bidi w:val="0"/>
+        <w:jc w:val="start"/>
+        <w:rPr/>
+      </w:pPr>
+      <w:r>
+        <w:rPr/>
+        <w:t>এছাড়াও আরো অনেক ডিজিটাল প্ল্যাটফর্ম  আর তথ্য সম্ভার আছে যেগুলো কাজে লাগিয়ে এই সামাজিক নিরাপত্তাকে দুর্নীতি</w:t>
+      </w:r>
+      <w:r>
+        <w:rPr/>
+        <w:t xml:space="preserve">, </w:t>
+      </w:r>
+      <w:r>
+        <w:rPr/>
+        <w:t xml:space="preserve">অপব্যবহার থেকে মুক্ত করা যায়। মোবাইল কোম্পানী গুলোর কাছে দেশের বেশীরভাগ মানুষের ফোনের ব্যবহার সম্বন্ধে তথ্য আছে যেগুলো থেকে কিছুটা হলেও তাঁর জীবন যাত্রার মান আঁচ করা যায়।  সরকারের কাছে সঞ্চয়পত্রের একটি বিশাল ডেটাবেইজ আছে বর্তমানে। </w:t>
+      </w:r>
+    </w:p>
+    <w:p>
+      <w:pPr>
+        <w:pStyle w:val="Normal"/>
+        <w:bidi w:val="0"/>
+        <w:jc w:val="start"/>
+        <w:rPr/>
+      </w:pPr>
+      <w:r>
+        <w:rPr/>
+      </w:r>
+    </w:p>
+    <w:p>
+      <w:pPr>
+        <w:pStyle w:val="Normal"/>
+        <w:bidi w:val="0"/>
+        <w:jc w:val="start"/>
+        <w:rPr/>
+      </w:pPr>
+      <w:r>
+        <w:rPr/>
+        <w:t xml:space="preserve">সামাজিক নিরাপত্তায় বর্তমানে  একটি শক্তিশালী মতবাদ হলো যে দরিদ্রকে খুঁজে বের করার চেয়ে  ধনী ব্যক্তিদের বাদ দেয়ার কাজটি তুলনামূলকভাবে সহজ। কারণ ধনী ব্যক্তিদের একটি উল্লেখযোগ্য সংখ্যক কর দেয় বা দিতে বাধ্য থাকে এবং তাঁর জীবনযাত্রার মান চিহ্নিত করা তুলনামূলক ভাবে সহজ। পাকিস্তানের এহসাস কার্যক্রমের সাফল্য এখানেই যে এটি সাফল্যের সাথে অবস্থাপন্নদের  তালিকা থেকে বাদ দিতে পেরেছে।  </w:t>
+      </w:r>
+    </w:p>
+    <w:p>
+      <w:pPr>
+        <w:pStyle w:val="Normal"/>
+        <w:bidi w:val="0"/>
+        <w:jc w:val="start"/>
+        <w:rPr/>
+      </w:pPr>
+      <w:r>
+        <w:rPr/>
       </w:r>
     </w:p>
     <w:p>
@@ -1041,6 +998,100 @@
       <w:r>
         <w:rPr/>
         <w:t xml:space="preserve">দুর্নীতিতে পরিপূর্ণ  সামাজিক নিরাপত্তার কার্যক্রমকে শৃংখলায় ফিরিয়ে আনতে এটি একটি কার্যকরী মডেল হিসেবে কাজ করতে পারে।  </w:t>
+      </w:r>
+    </w:p>
+    <w:p>
+      <w:pPr>
+        <w:pStyle w:val="Normal"/>
+        <w:bidi w:val="0"/>
+        <w:jc w:val="start"/>
+        <w:rPr/>
+      </w:pPr>
+      <w:r>
+        <w:rPr/>
+      </w:r>
+    </w:p>
+    <w:p>
+      <w:pPr>
+        <w:pStyle w:val="Normal"/>
+        <w:bidi w:val="0"/>
+        <w:jc w:val="start"/>
+        <w:rPr/>
+      </w:pPr>
+      <w:r>
+        <w:rPr/>
+      </w:r>
+    </w:p>
+    <w:p>
+      <w:pPr>
+        <w:pStyle w:val="Normal"/>
+        <w:bidi w:val="0"/>
+        <w:jc w:val="start"/>
+        <w:rPr/>
+      </w:pPr>
+      <w:r>
+        <w:rPr/>
+        <w:t>ড</w:t>
+      </w:r>
+      <w:r>
+        <w:rPr/>
+        <w:t xml:space="preserve">. </w:t>
+      </w:r>
+      <w:r>
+        <w:rPr/>
+        <w:t>রুশাদ ফরিদী</w:t>
+      </w:r>
+      <w:r>
+        <w:rPr/>
+        <w:t>,</w:t>
+      </w:r>
+    </w:p>
+    <w:p>
+      <w:pPr>
+        <w:pStyle w:val="Normal"/>
+        <w:bidi w:val="0"/>
+        <w:jc w:val="start"/>
+        <w:rPr/>
+      </w:pPr>
+      <w:r>
+        <w:rPr/>
+        <w:t>শিক্ষক</w:t>
+      </w:r>
+      <w:r>
+        <w:rPr/>
+        <w:t xml:space="preserve">, </w:t>
+      </w:r>
+      <w:r>
+        <w:rPr/>
+        <w:t>অর্থনীতি বিভাগ</w:t>
+      </w:r>
+    </w:p>
+    <w:p>
+      <w:pPr>
+        <w:pStyle w:val="Normal"/>
+        <w:bidi w:val="0"/>
+        <w:jc w:val="start"/>
+        <w:rPr/>
+      </w:pPr>
+      <w:r>
+        <w:rPr/>
+        <w:t xml:space="preserve">ঢাকা বিশ্ববিদ্যালয় </w:t>
+      </w:r>
+    </w:p>
+    <w:p>
+      <w:pPr>
+        <w:pStyle w:val="Normal"/>
+        <w:bidi w:val="0"/>
+        <w:jc w:val="start"/>
+        <w:rPr/>
+      </w:pPr>
+      <w:r>
+        <w:rPr/>
+        <w:t xml:space="preserve">ইমেইলঃ </w:t>
+      </w:r>
+      <w:r>
+        <w:rPr/>
+        <w:t>rushad.16@gmail.com</w:t>
       </w:r>
     </w:p>
     <w:p>

</xml_diff>